<commit_message>
Update colors in docx reference template
For WCAG 2.1 Level AA standards
</commit_message>
<xml_diff>
--- a/bakery-src/scripts/gdoc/custom-reference-es.docx
+++ b/bakery-src/scripts/gdoc/custom-reference-es.docx
@@ -1,6 +1,6 @@
 
 <file path=word/document.xml><?xml version="1.0" encoding="utf-8"?>
-<w:document xmlns:wpc="http://schemas.microsoft.com/office/word/2010/wordprocessingCanvas" xmlns:cx="http://schemas.microsoft.com/office/drawing/2014/chartex" xmlns:cx1="http://schemas.microsoft.com/office/drawing/2015/9/8/chartex" xmlns:cx2="http://schemas.microsoft.com/office/drawing/2015/10/21/chartex" xmlns:cx3="http://schemas.microsoft.com/office/drawing/2016/5/9/chartex" xmlns:cx4="http://schemas.microsoft.com/office/drawing/2016/5/10/chartex" xmlns:cx5="http://schemas.microsoft.com/office/drawing/2016/5/11/chartex" xmlns:cx6="http://schemas.microsoft.com/office/drawing/2016/5/12/chartex" xmlns:cx7="http://schemas.microsoft.com/office/drawing/2016/5/13/chartex" xmlns:cx8="http://schemas.microsoft.com/office/drawing/2016/5/14/chartex" xmlns:mc="http://schemas.openxmlformats.org/markup-compatibility/2006" xmlns:aink="http://schemas.microsoft.com/office/drawing/2016/ink" xmlns:am3d="http://schemas.microsoft.com/office/drawing/2017/model3d" xmlns:o="urn:schemas-microsoft-com:office:office" xmlns:oel="http://schemas.microsoft.com/office/2019/extlst" xmlns:r="http://schemas.openxmlformats.org/officeDocument/2006/relationships" xmlns:m="http://schemas.openxmlformats.org/officeDocument/2006/math" xmlns:v="urn:schemas-microsoft-com:vml" xmlns:wp14="http://schemas.microsoft.com/office/word/2010/wordprocessingDrawing" xmlns:wp="http://schemas.openxmlformats.org/drawingml/2006/wordprocessingDrawing" xmlns:w10="urn:schemas-microsoft-com:office:word" xmlns:w="http://schemas.openxmlformats.org/wordprocessingml/2006/main" xmlns:w14="http://schemas.microsoft.com/office/word/2010/wordml" xmlns:w15="http://schemas.microsoft.com/office/word/2012/wordml" xmlns:w16cex="http://schemas.microsoft.com/office/word/2018/wordml/cex" xmlns:w16cid="http://schemas.microsoft.com/office/word/2016/wordml/cid" xmlns:w16="http://schemas.microsoft.com/office/word/2018/wordml" xmlns:w16sdtdh="http://schemas.microsoft.com/office/word/2020/wordml/sdtdatahash" xmlns:w16se="http://schemas.microsoft.com/office/word/2015/wordml/symex" xmlns:wpg="http://schemas.microsoft.com/office/word/2010/wordprocessingGroup" xmlns:wpi="http://schemas.microsoft.com/office/word/2010/wordprocessingInk" xmlns:wne="http://schemas.microsoft.com/office/word/2006/wordml" xmlns:wps="http://schemas.microsoft.com/office/word/2010/wordprocessingShape" mc:Ignorable="w14 w15 w16se w16cid w16 w16cex w16sdtdh wp14">
+<w:document xmlns:wpc="http://schemas.microsoft.com/office/word/2010/wordprocessingCanvas" xmlns:cx="http://schemas.microsoft.com/office/drawing/2014/chartex" xmlns:cx1="http://schemas.microsoft.com/office/drawing/2015/9/8/chartex" xmlns:cx2="http://schemas.microsoft.com/office/drawing/2015/10/21/chartex" xmlns:cx3="http://schemas.microsoft.com/office/drawing/2016/5/9/chartex" xmlns:cx4="http://schemas.microsoft.com/office/drawing/2016/5/10/chartex" xmlns:cx5="http://schemas.microsoft.com/office/drawing/2016/5/11/chartex" xmlns:cx6="http://schemas.microsoft.com/office/drawing/2016/5/12/chartex" xmlns:cx7="http://schemas.microsoft.com/office/drawing/2016/5/13/chartex" xmlns:cx8="http://schemas.microsoft.com/office/drawing/2016/5/14/chartex" xmlns:mc="http://schemas.openxmlformats.org/markup-compatibility/2006" xmlns:aink="http://schemas.microsoft.com/office/drawing/2016/ink" xmlns:am3d="http://schemas.microsoft.com/office/drawing/2017/model3d" xmlns:o="urn:schemas-microsoft-com:office:office" xmlns:oel="http://schemas.microsoft.com/office/2019/extlst" xmlns:r="http://schemas.openxmlformats.org/officeDocument/2006/relationships" xmlns:m="http://schemas.openxmlformats.org/officeDocument/2006/math" xmlns:v="urn:schemas-microsoft-com:vml" xmlns:wp14="http://schemas.microsoft.com/office/word/2010/wordprocessingDrawing" xmlns:wp="http://schemas.openxmlformats.org/drawingml/2006/wordprocessingDrawing" xmlns:w10="urn:schemas-microsoft-com:office:word" xmlns:w="http://schemas.openxmlformats.org/wordprocessingml/2006/main" xmlns:w14="http://schemas.microsoft.com/office/word/2010/wordml" xmlns:w15="http://schemas.microsoft.com/office/word/2012/wordml" xmlns:w16cex="http://schemas.microsoft.com/office/word/2018/wordml/cex" xmlns:w16cid="http://schemas.microsoft.com/office/word/2016/wordml/cid" xmlns:w16="http://schemas.microsoft.com/office/word/2018/wordml" xmlns:w16du="http://schemas.microsoft.com/office/word/2023/wordml/word16du" xmlns:w16sdtdh="http://schemas.microsoft.com/office/word/2020/wordml/sdtdatahash" xmlns:w16sdtfl="http://schemas.microsoft.com/office/word/2024/wordml/sdtformatlock" xmlns:w16se="http://schemas.microsoft.com/office/word/2015/wordml/symex" xmlns:wpg="http://schemas.microsoft.com/office/word/2010/wordprocessingGroup" xmlns:wpi="http://schemas.microsoft.com/office/word/2010/wordprocessingInk" xmlns:wne="http://schemas.microsoft.com/office/word/2006/wordml" xmlns:wps="http://schemas.microsoft.com/office/word/2010/wordprocessingShape" mc:Ignorable="w14 w15 w16se w16cid w16 w16cex w16sdtdh w16sdtfl w16du wp14">
   <w:body>
     <w:p>
       <w:pPr>
@@ -167,7 +167,7 @@
       <w:r>
         <w:t xml:space="preserve">    </w:t>
       </w:r>
-      <w:hyperlink r:id="rId6">
+      <w:hyperlink r:id="rId7">
         <w:r>
           <w:rPr>
             <w:rStyle w:val="Hyperlink"/>
@@ -484,7 +484,7 @@
       <w:bookmarkEnd w:id="17"/>
     </w:p>
     <w:sectPr>
-      <w:footerReference w:type="default" r:id="rId7"/>
+      <w:footerReference w:type="default" r:id="rId8"/>
       <w:pgSz w:w="12240" w:h="15840"/>
       <w:pgMar w:top="1440" w:right="1440" w:bottom="1440" w:left="1440" w:header="0" w:footer="720" w:gutter="0"/>
       <w:cols w:space="720"/>
@@ -496,7 +496,7 @@
 </file>
 
 <file path=word/endnotes.xml><?xml version="1.0" encoding="utf-8"?>
-<w:endnotes xmlns:wpc="http://schemas.microsoft.com/office/word/2010/wordprocessingCanvas" xmlns:cx="http://schemas.microsoft.com/office/drawing/2014/chartex" xmlns:cx1="http://schemas.microsoft.com/office/drawing/2015/9/8/chartex" xmlns:cx2="http://schemas.microsoft.com/office/drawing/2015/10/21/chartex" xmlns:cx3="http://schemas.microsoft.com/office/drawing/2016/5/9/chartex" xmlns:cx4="http://schemas.microsoft.com/office/drawing/2016/5/10/chartex" xmlns:cx5="http://schemas.microsoft.com/office/drawing/2016/5/11/chartex" xmlns:cx6="http://schemas.microsoft.com/office/drawing/2016/5/12/chartex" xmlns:cx7="http://schemas.microsoft.com/office/drawing/2016/5/13/chartex" xmlns:cx8="http://schemas.microsoft.com/office/drawing/2016/5/14/chartex" xmlns:mc="http://schemas.openxmlformats.org/markup-compatibility/2006" xmlns:aink="http://schemas.microsoft.com/office/drawing/2016/ink" xmlns:am3d="http://schemas.microsoft.com/office/drawing/2017/model3d" xmlns:o="urn:schemas-microsoft-com:office:office" xmlns:oel="http://schemas.microsoft.com/office/2019/extlst" xmlns:r="http://schemas.openxmlformats.org/officeDocument/2006/relationships" xmlns:m="http://schemas.openxmlformats.org/officeDocument/2006/math" xmlns:v="urn:schemas-microsoft-com:vml" xmlns:wp14="http://schemas.microsoft.com/office/word/2010/wordprocessingDrawing" xmlns:wp="http://schemas.openxmlformats.org/drawingml/2006/wordprocessingDrawing" xmlns:w10="urn:schemas-microsoft-com:office:word" xmlns:w="http://schemas.openxmlformats.org/wordprocessingml/2006/main" xmlns:w14="http://schemas.microsoft.com/office/word/2010/wordml" xmlns:w15="http://schemas.microsoft.com/office/word/2012/wordml" xmlns:w16cex="http://schemas.microsoft.com/office/word/2018/wordml/cex" xmlns:w16cid="http://schemas.microsoft.com/office/word/2016/wordml/cid" xmlns:w16="http://schemas.microsoft.com/office/word/2018/wordml" xmlns:w16sdtdh="http://schemas.microsoft.com/office/word/2020/wordml/sdtdatahash" xmlns:w16se="http://schemas.microsoft.com/office/word/2015/wordml/symex" xmlns:wpg="http://schemas.microsoft.com/office/word/2010/wordprocessingGroup" xmlns:wpi="http://schemas.microsoft.com/office/word/2010/wordprocessingInk" xmlns:wne="http://schemas.microsoft.com/office/word/2006/wordml" xmlns:wps="http://schemas.microsoft.com/office/word/2010/wordprocessingShape" mc:Ignorable="w14 w15 w16se w16cid w16 w16cex w16sdtdh wp14">
+<w:endnotes xmlns:wpc="http://schemas.microsoft.com/office/word/2010/wordprocessingCanvas" xmlns:cx="http://schemas.microsoft.com/office/drawing/2014/chartex" xmlns:cx1="http://schemas.microsoft.com/office/drawing/2015/9/8/chartex" xmlns:cx2="http://schemas.microsoft.com/office/drawing/2015/10/21/chartex" xmlns:cx3="http://schemas.microsoft.com/office/drawing/2016/5/9/chartex" xmlns:cx4="http://schemas.microsoft.com/office/drawing/2016/5/10/chartex" xmlns:cx5="http://schemas.microsoft.com/office/drawing/2016/5/11/chartex" xmlns:cx6="http://schemas.microsoft.com/office/drawing/2016/5/12/chartex" xmlns:cx7="http://schemas.microsoft.com/office/drawing/2016/5/13/chartex" xmlns:cx8="http://schemas.microsoft.com/office/drawing/2016/5/14/chartex" xmlns:mc="http://schemas.openxmlformats.org/markup-compatibility/2006" xmlns:aink="http://schemas.microsoft.com/office/drawing/2016/ink" xmlns:am3d="http://schemas.microsoft.com/office/drawing/2017/model3d" xmlns:o="urn:schemas-microsoft-com:office:office" xmlns:oel="http://schemas.microsoft.com/office/2019/extlst" xmlns:r="http://schemas.openxmlformats.org/officeDocument/2006/relationships" xmlns:m="http://schemas.openxmlformats.org/officeDocument/2006/math" xmlns:v="urn:schemas-microsoft-com:vml" xmlns:wp14="http://schemas.microsoft.com/office/word/2010/wordprocessingDrawing" xmlns:wp="http://schemas.openxmlformats.org/drawingml/2006/wordprocessingDrawing" xmlns:w10="urn:schemas-microsoft-com:office:word" xmlns:w="http://schemas.openxmlformats.org/wordprocessingml/2006/main" xmlns:w14="http://schemas.microsoft.com/office/word/2010/wordml" xmlns:w15="http://schemas.microsoft.com/office/word/2012/wordml" xmlns:w16cex="http://schemas.microsoft.com/office/word/2018/wordml/cex" xmlns:w16cid="http://schemas.microsoft.com/office/word/2016/wordml/cid" xmlns:w16="http://schemas.microsoft.com/office/word/2018/wordml" xmlns:w16du="http://schemas.microsoft.com/office/word/2023/wordml/word16du" xmlns:w16sdtdh="http://schemas.microsoft.com/office/word/2020/wordml/sdtdatahash" xmlns:w16sdtfl="http://schemas.microsoft.com/office/word/2024/wordml/sdtformatlock" xmlns:w16se="http://schemas.microsoft.com/office/word/2015/wordml/symex" xmlns:wpg="http://schemas.microsoft.com/office/word/2010/wordprocessingGroup" xmlns:wpi="http://schemas.microsoft.com/office/word/2010/wordprocessingInk" xmlns:wne="http://schemas.microsoft.com/office/word/2006/wordml" xmlns:wps="http://schemas.microsoft.com/office/word/2010/wordprocessingShape" mc:Ignorable="w14 w15 w16se w16cid w16 w16cex w16sdtdh w16sdtfl w16du wp14">
   <w:endnote w:type="separator" w:id="-1">
     <w:p>
       <w:pPr>
@@ -521,7 +521,7 @@
 </file>
 
 <file path=word/footer1.xml><?xml version="1.0" encoding="utf-8"?>
-<w:ftr xmlns:wpc="http://schemas.microsoft.com/office/word/2010/wordprocessingCanvas" xmlns:cx="http://schemas.microsoft.com/office/drawing/2014/chartex" xmlns:cx1="http://schemas.microsoft.com/office/drawing/2015/9/8/chartex" xmlns:cx2="http://schemas.microsoft.com/office/drawing/2015/10/21/chartex" xmlns:cx3="http://schemas.microsoft.com/office/drawing/2016/5/9/chartex" xmlns:cx4="http://schemas.microsoft.com/office/drawing/2016/5/10/chartex" xmlns:cx5="http://schemas.microsoft.com/office/drawing/2016/5/11/chartex" xmlns:cx6="http://schemas.microsoft.com/office/drawing/2016/5/12/chartex" xmlns:cx7="http://schemas.microsoft.com/office/drawing/2016/5/13/chartex" xmlns:cx8="http://schemas.microsoft.com/office/drawing/2016/5/14/chartex" xmlns:mc="http://schemas.openxmlformats.org/markup-compatibility/2006" xmlns:aink="http://schemas.microsoft.com/office/drawing/2016/ink" xmlns:am3d="http://schemas.microsoft.com/office/drawing/2017/model3d" xmlns:o="urn:schemas-microsoft-com:office:office" xmlns:oel="http://schemas.microsoft.com/office/2019/extlst" xmlns:r="http://schemas.openxmlformats.org/officeDocument/2006/relationships" xmlns:m="http://schemas.openxmlformats.org/officeDocument/2006/math" xmlns:v="urn:schemas-microsoft-com:vml" xmlns:wp14="http://schemas.microsoft.com/office/word/2010/wordprocessingDrawing" xmlns:wp="http://schemas.openxmlformats.org/drawingml/2006/wordprocessingDrawing" xmlns:w10="urn:schemas-microsoft-com:office:word" xmlns:w="http://schemas.openxmlformats.org/wordprocessingml/2006/main" xmlns:w14="http://schemas.microsoft.com/office/word/2010/wordml" xmlns:w15="http://schemas.microsoft.com/office/word/2012/wordml" xmlns:w16cex="http://schemas.microsoft.com/office/word/2018/wordml/cex" xmlns:w16cid="http://schemas.microsoft.com/office/word/2016/wordml/cid" xmlns:w16="http://schemas.microsoft.com/office/word/2018/wordml" xmlns:w16sdtdh="http://schemas.microsoft.com/office/word/2020/wordml/sdtdatahash" xmlns:w16se="http://schemas.microsoft.com/office/word/2015/wordml/symex" xmlns:wpg="http://schemas.microsoft.com/office/word/2010/wordprocessingGroup" xmlns:wpi="http://schemas.microsoft.com/office/word/2010/wordprocessingInk" xmlns:wne="http://schemas.microsoft.com/office/word/2006/wordml" xmlns:wps="http://schemas.microsoft.com/office/word/2010/wordprocessingShape" mc:Ignorable="w14 w15 w16se w16cid w16 w16cex w16sdtdh wp14">
+<w:ftr xmlns:wpc="http://schemas.microsoft.com/office/word/2010/wordprocessingCanvas" xmlns:cx="http://schemas.microsoft.com/office/drawing/2014/chartex" xmlns:cx1="http://schemas.microsoft.com/office/drawing/2015/9/8/chartex" xmlns:cx2="http://schemas.microsoft.com/office/drawing/2015/10/21/chartex" xmlns:cx3="http://schemas.microsoft.com/office/drawing/2016/5/9/chartex" xmlns:cx4="http://schemas.microsoft.com/office/drawing/2016/5/10/chartex" xmlns:cx5="http://schemas.microsoft.com/office/drawing/2016/5/11/chartex" xmlns:cx6="http://schemas.microsoft.com/office/drawing/2016/5/12/chartex" xmlns:cx7="http://schemas.microsoft.com/office/drawing/2016/5/13/chartex" xmlns:cx8="http://schemas.microsoft.com/office/drawing/2016/5/14/chartex" xmlns:mc="http://schemas.openxmlformats.org/markup-compatibility/2006" xmlns:aink="http://schemas.microsoft.com/office/drawing/2016/ink" xmlns:am3d="http://schemas.microsoft.com/office/drawing/2017/model3d" xmlns:o="urn:schemas-microsoft-com:office:office" xmlns:oel="http://schemas.microsoft.com/office/2019/extlst" xmlns:r="http://schemas.openxmlformats.org/officeDocument/2006/relationships" xmlns:m="http://schemas.openxmlformats.org/officeDocument/2006/math" xmlns:v="urn:schemas-microsoft-com:vml" xmlns:wp14="http://schemas.microsoft.com/office/word/2010/wordprocessingDrawing" xmlns:wp="http://schemas.openxmlformats.org/drawingml/2006/wordprocessingDrawing" xmlns:w10="urn:schemas-microsoft-com:office:word" xmlns:w="http://schemas.openxmlformats.org/wordprocessingml/2006/main" xmlns:w14="http://schemas.microsoft.com/office/word/2010/wordml" xmlns:w15="http://schemas.microsoft.com/office/word/2012/wordml" xmlns:w16cex="http://schemas.microsoft.com/office/word/2018/wordml/cex" xmlns:w16cid="http://schemas.microsoft.com/office/word/2016/wordml/cid" xmlns:w16="http://schemas.microsoft.com/office/word/2018/wordml" xmlns:w16du="http://schemas.microsoft.com/office/word/2023/wordml/word16du" xmlns:w16sdtdh="http://schemas.microsoft.com/office/word/2020/wordml/sdtdatahash" xmlns:w16sdtfl="http://schemas.microsoft.com/office/word/2024/wordml/sdtformatlock" xmlns:w16se="http://schemas.microsoft.com/office/word/2015/wordml/symex" xmlns:wpg="http://schemas.microsoft.com/office/word/2010/wordprocessingGroup" xmlns:wpi="http://schemas.microsoft.com/office/word/2010/wordprocessingInk" xmlns:wne="http://schemas.microsoft.com/office/word/2006/wordml" xmlns:wps="http://schemas.microsoft.com/office/word/2010/wordprocessingShape" mc:Ignorable="w14 w15 w16se w16cid w16 w16cex w16sdtdh w16sdtfl w16du wp14">
   <w:p>
     <w:pPr>
       <w:pStyle w:val="Footer"/>
@@ -556,7 +556,7 @@
 </file>
 
 <file path=word/footnotes.xml><?xml version="1.0" encoding="utf-8"?>
-<w:footnotes xmlns:wpc="http://schemas.microsoft.com/office/word/2010/wordprocessingCanvas" xmlns:cx="http://schemas.microsoft.com/office/drawing/2014/chartex" xmlns:cx1="http://schemas.microsoft.com/office/drawing/2015/9/8/chartex" xmlns:cx2="http://schemas.microsoft.com/office/drawing/2015/10/21/chartex" xmlns:cx3="http://schemas.microsoft.com/office/drawing/2016/5/9/chartex" xmlns:cx4="http://schemas.microsoft.com/office/drawing/2016/5/10/chartex" xmlns:cx5="http://schemas.microsoft.com/office/drawing/2016/5/11/chartex" xmlns:cx6="http://schemas.microsoft.com/office/drawing/2016/5/12/chartex" xmlns:cx7="http://schemas.microsoft.com/office/drawing/2016/5/13/chartex" xmlns:cx8="http://schemas.microsoft.com/office/drawing/2016/5/14/chartex" xmlns:mc="http://schemas.openxmlformats.org/markup-compatibility/2006" xmlns:aink="http://schemas.microsoft.com/office/drawing/2016/ink" xmlns:am3d="http://schemas.microsoft.com/office/drawing/2017/model3d" xmlns:o="urn:schemas-microsoft-com:office:office" xmlns:oel="http://schemas.microsoft.com/office/2019/extlst" xmlns:r="http://schemas.openxmlformats.org/officeDocument/2006/relationships" xmlns:m="http://schemas.openxmlformats.org/officeDocument/2006/math" xmlns:v="urn:schemas-microsoft-com:vml" xmlns:wp14="http://schemas.microsoft.com/office/word/2010/wordprocessingDrawing" xmlns:wp="http://schemas.openxmlformats.org/drawingml/2006/wordprocessingDrawing" xmlns:w10="urn:schemas-microsoft-com:office:word" xmlns:w="http://schemas.openxmlformats.org/wordprocessingml/2006/main" xmlns:w14="http://schemas.microsoft.com/office/word/2010/wordml" xmlns:w15="http://schemas.microsoft.com/office/word/2012/wordml" xmlns:w16cex="http://schemas.microsoft.com/office/word/2018/wordml/cex" xmlns:w16cid="http://schemas.microsoft.com/office/word/2016/wordml/cid" xmlns:w16="http://schemas.microsoft.com/office/word/2018/wordml" xmlns:w16sdtdh="http://schemas.microsoft.com/office/word/2020/wordml/sdtdatahash" xmlns:w16se="http://schemas.microsoft.com/office/word/2015/wordml/symex" xmlns:wpg="http://schemas.microsoft.com/office/word/2010/wordprocessingGroup" xmlns:wpi="http://schemas.microsoft.com/office/word/2010/wordprocessingInk" xmlns:wne="http://schemas.microsoft.com/office/word/2006/wordml" xmlns:wps="http://schemas.microsoft.com/office/word/2010/wordprocessingShape" mc:Ignorable="w14 w15 w16se w16cid w16 w16cex w16sdtdh wp14">
+<w:footnotes xmlns:wpc="http://schemas.microsoft.com/office/word/2010/wordprocessingCanvas" xmlns:cx="http://schemas.microsoft.com/office/drawing/2014/chartex" xmlns:cx1="http://schemas.microsoft.com/office/drawing/2015/9/8/chartex" xmlns:cx2="http://schemas.microsoft.com/office/drawing/2015/10/21/chartex" xmlns:cx3="http://schemas.microsoft.com/office/drawing/2016/5/9/chartex" xmlns:cx4="http://schemas.microsoft.com/office/drawing/2016/5/10/chartex" xmlns:cx5="http://schemas.microsoft.com/office/drawing/2016/5/11/chartex" xmlns:cx6="http://schemas.microsoft.com/office/drawing/2016/5/12/chartex" xmlns:cx7="http://schemas.microsoft.com/office/drawing/2016/5/13/chartex" xmlns:cx8="http://schemas.microsoft.com/office/drawing/2016/5/14/chartex" xmlns:mc="http://schemas.openxmlformats.org/markup-compatibility/2006" xmlns:aink="http://schemas.microsoft.com/office/drawing/2016/ink" xmlns:am3d="http://schemas.microsoft.com/office/drawing/2017/model3d" xmlns:o="urn:schemas-microsoft-com:office:office" xmlns:oel="http://schemas.microsoft.com/office/2019/extlst" xmlns:r="http://schemas.openxmlformats.org/officeDocument/2006/relationships" xmlns:m="http://schemas.openxmlformats.org/officeDocument/2006/math" xmlns:v="urn:schemas-microsoft-com:vml" xmlns:wp14="http://schemas.microsoft.com/office/word/2010/wordprocessingDrawing" xmlns:wp="http://schemas.openxmlformats.org/drawingml/2006/wordprocessingDrawing" xmlns:w10="urn:schemas-microsoft-com:office:word" xmlns:w="http://schemas.openxmlformats.org/wordprocessingml/2006/main" xmlns:w14="http://schemas.microsoft.com/office/word/2010/wordml" xmlns:w15="http://schemas.microsoft.com/office/word/2012/wordml" xmlns:w16cex="http://schemas.microsoft.com/office/word/2018/wordml/cex" xmlns:w16cid="http://schemas.microsoft.com/office/word/2016/wordml/cid" xmlns:w16="http://schemas.microsoft.com/office/word/2018/wordml" xmlns:w16du="http://schemas.microsoft.com/office/word/2023/wordml/word16du" xmlns:w16sdtdh="http://schemas.microsoft.com/office/word/2020/wordml/sdtdatahash" xmlns:w16sdtfl="http://schemas.microsoft.com/office/word/2024/wordml/sdtformatlock" xmlns:w16se="http://schemas.microsoft.com/office/word/2015/wordml/symex" xmlns:wpg="http://schemas.microsoft.com/office/word/2010/wordprocessingGroup" xmlns:wpi="http://schemas.microsoft.com/office/word/2010/wordprocessingInk" xmlns:wne="http://schemas.microsoft.com/office/word/2006/wordml" xmlns:wps="http://schemas.microsoft.com/office/word/2010/wordprocessingShape" mc:Ignorable="w14 w15 w16se w16cid w16 w16cex w16sdtdh w16sdtfl w16du wp14">
   <w:footnote w:type="separator" w:id="-1">
     <w:p>
       <w:pPr>
@@ -601,7 +601,7 @@
 </file>
 
 <file path=word/styles.xml><?xml version="1.0" encoding="utf-8"?>
-<w:styles xmlns:mc="http://schemas.openxmlformats.org/markup-compatibility/2006" xmlns:r="http://schemas.openxmlformats.org/officeDocument/2006/relationships" xmlns:w="http://schemas.openxmlformats.org/wordprocessingml/2006/main" xmlns:w14="http://schemas.microsoft.com/office/word/2010/wordml" xmlns:w15="http://schemas.microsoft.com/office/word/2012/wordml" xmlns:w16cex="http://schemas.microsoft.com/office/word/2018/wordml/cex" xmlns:w16cid="http://schemas.microsoft.com/office/word/2016/wordml/cid" xmlns:w16="http://schemas.microsoft.com/office/word/2018/wordml" xmlns:w16sdtdh="http://schemas.microsoft.com/office/word/2020/wordml/sdtdatahash" xmlns:w16se="http://schemas.microsoft.com/office/word/2015/wordml/symex" mc:Ignorable="w14 w15 w16se w16cid w16 w16cex w16sdtdh">
+<w:styles xmlns:mc="http://schemas.openxmlformats.org/markup-compatibility/2006" xmlns:r="http://schemas.openxmlformats.org/officeDocument/2006/relationships" xmlns:w="http://schemas.openxmlformats.org/wordprocessingml/2006/main" xmlns:w14="http://schemas.microsoft.com/office/word/2010/wordml" xmlns:w15="http://schemas.microsoft.com/office/word/2012/wordml" xmlns:w16cex="http://schemas.microsoft.com/office/word/2018/wordml/cex" xmlns:w16cid="http://schemas.microsoft.com/office/word/2016/wordml/cid" xmlns:w16="http://schemas.microsoft.com/office/word/2018/wordml" xmlns:w16du="http://schemas.microsoft.com/office/word/2023/wordml/word16du" xmlns:w16sdtdh="http://schemas.microsoft.com/office/word/2020/wordml/sdtdatahash" xmlns:w16sdtfl="http://schemas.microsoft.com/office/word/2024/wordml/sdtformatlock" xmlns:w16se="http://schemas.microsoft.com/office/word/2015/wordml/symex" mc:Ignorable="w14 w15 w16se w16cid w16 w16cex w16sdtdh w16sdtfl w16du">
   <w:docDefaults>
     <w:rPrDefault>
       <w:rPr>
@@ -968,6 +968,7 @@
     <w:next w:val="BodyText"/>
     <w:uiPriority w:val="9"/>
     <w:qFormat/>
+    <w:rsid w:val="00C454E3"/>
     <w:pPr>
       <w:keepNext/>
       <w:keepLines/>
@@ -978,7 +979,7 @@
       <w:rFonts w:asciiTheme="majorHAnsi" w:eastAsiaTheme="majorEastAsia" w:hAnsiTheme="majorHAnsi" w:cstheme="majorBidi"/>
       <w:b/>
       <w:bCs/>
-      <w:color w:val="4F81BD" w:themeColor="accent1"/>
+      <w:color w:val="4876AD"/>
       <w:sz w:val="32"/>
       <w:szCs w:val="32"/>
     </w:rPr>
@@ -990,6 +991,7 @@
     <w:uiPriority w:val="9"/>
     <w:unhideWhenUsed/>
     <w:qFormat/>
+    <w:rsid w:val="00C454E3"/>
     <w:pPr>
       <w:keepNext/>
       <w:keepLines/>
@@ -1000,7 +1002,7 @@
       <w:rFonts w:asciiTheme="majorHAnsi" w:eastAsiaTheme="majorEastAsia" w:hAnsiTheme="majorHAnsi" w:cstheme="majorBidi"/>
       <w:b/>
       <w:bCs/>
-      <w:color w:val="4F81BD" w:themeColor="accent1"/>
+      <w:color w:val="4876AD"/>
       <w:sz w:val="28"/>
       <w:szCs w:val="28"/>
     </w:rPr>
@@ -1012,6 +1014,7 @@
     <w:uiPriority w:val="9"/>
     <w:unhideWhenUsed/>
     <w:qFormat/>
+    <w:rsid w:val="00C454E3"/>
     <w:pPr>
       <w:keepNext/>
       <w:keepLines/>
@@ -1022,7 +1025,7 @@
       <w:rFonts w:asciiTheme="majorHAnsi" w:eastAsiaTheme="majorEastAsia" w:hAnsiTheme="majorHAnsi" w:cstheme="majorBidi"/>
       <w:b/>
       <w:bCs/>
-      <w:color w:val="4F81BD" w:themeColor="accent1"/>
+      <w:color w:val="4876AD"/>
     </w:rPr>
   </w:style>
   <w:style w:type="paragraph" w:styleId="Heading4">
@@ -1032,6 +1035,7 @@
     <w:uiPriority w:val="9"/>
     <w:unhideWhenUsed/>
     <w:qFormat/>
+    <w:rsid w:val="00C454E3"/>
     <w:pPr>
       <w:keepNext/>
       <w:keepLines/>
@@ -1042,7 +1046,7 @@
       <w:rFonts w:asciiTheme="majorHAnsi" w:eastAsiaTheme="majorEastAsia" w:hAnsiTheme="majorHAnsi" w:cstheme="majorBidi"/>
       <w:bCs/>
       <w:i/>
-      <w:color w:val="4F81BD" w:themeColor="accent1"/>
+      <w:color w:val="4876AD"/>
     </w:rPr>
   </w:style>
   <w:style w:type="paragraph" w:styleId="Heading5">
@@ -1052,6 +1056,7 @@
     <w:uiPriority w:val="9"/>
     <w:unhideWhenUsed/>
     <w:qFormat/>
+    <w:rsid w:val="00C454E3"/>
     <w:pPr>
       <w:keepNext/>
       <w:keepLines/>
@@ -1061,7 +1066,7 @@
     <w:rPr>
       <w:rFonts w:asciiTheme="majorHAnsi" w:eastAsiaTheme="majorEastAsia" w:hAnsiTheme="majorHAnsi" w:cstheme="majorBidi"/>
       <w:iCs/>
-      <w:color w:val="4F81BD" w:themeColor="accent1"/>
+      <w:color w:val="4876AD"/>
     </w:rPr>
   </w:style>
   <w:style w:type="paragraph" w:styleId="Heading6">
@@ -1071,6 +1076,7 @@
     <w:uiPriority w:val="9"/>
     <w:unhideWhenUsed/>
     <w:qFormat/>
+    <w:rsid w:val="00C454E3"/>
     <w:pPr>
       <w:keepNext/>
       <w:keepLines/>
@@ -1079,7 +1085,7 @@
     </w:pPr>
     <w:rPr>
       <w:rFonts w:asciiTheme="majorHAnsi" w:eastAsiaTheme="majorEastAsia" w:hAnsiTheme="majorHAnsi" w:cstheme="majorBidi"/>
-      <w:color w:val="4F81BD" w:themeColor="accent1"/>
+      <w:color w:val="4876AD"/>
     </w:rPr>
   </w:style>
   <w:style w:type="paragraph" w:styleId="Heading7">
@@ -1089,6 +1095,7 @@
     <w:uiPriority w:val="9"/>
     <w:unhideWhenUsed/>
     <w:qFormat/>
+    <w:rsid w:val="00C454E3"/>
     <w:pPr>
       <w:keepNext/>
       <w:keepLines/>
@@ -1097,7 +1104,7 @@
     </w:pPr>
     <w:rPr>
       <w:rFonts w:asciiTheme="majorHAnsi" w:eastAsiaTheme="majorEastAsia" w:hAnsiTheme="majorHAnsi" w:cstheme="majorBidi"/>
-      <w:color w:val="4F81BD" w:themeColor="accent1"/>
+      <w:color w:val="4876AD"/>
     </w:rPr>
   </w:style>
   <w:style w:type="paragraph" w:styleId="Heading8">
@@ -1107,6 +1114,7 @@
     <w:uiPriority w:val="9"/>
     <w:unhideWhenUsed/>
     <w:qFormat/>
+    <w:rsid w:val="00C454E3"/>
     <w:pPr>
       <w:keepNext/>
       <w:keepLines/>
@@ -1115,7 +1123,7 @@
     </w:pPr>
     <w:rPr>
       <w:rFonts w:asciiTheme="majorHAnsi" w:eastAsiaTheme="majorEastAsia" w:hAnsiTheme="majorHAnsi" w:cstheme="majorBidi"/>
-      <w:color w:val="4F81BD" w:themeColor="accent1"/>
+      <w:color w:val="4876AD"/>
     </w:rPr>
   </w:style>
   <w:style w:type="paragraph" w:styleId="Heading9">
@@ -1125,6 +1133,7 @@
     <w:uiPriority w:val="9"/>
     <w:unhideWhenUsed/>
     <w:qFormat/>
+    <w:rsid w:val="00C454E3"/>
     <w:pPr>
       <w:keepNext/>
       <w:keepLines/>
@@ -1133,7 +1142,7 @@
     </w:pPr>
     <w:rPr>
       <w:rFonts w:asciiTheme="majorHAnsi" w:eastAsiaTheme="majorEastAsia" w:hAnsiTheme="majorHAnsi" w:cstheme="majorBidi"/>
-      <w:color w:val="4F81BD" w:themeColor="accent1"/>
+      <w:color w:val="4876AD"/>
     </w:rPr>
   </w:style>
   <w:style w:type="character" w:default="1" w:styleId="DefaultParagraphFont">
@@ -1195,8 +1204,9 @@
   <w:style w:type="character" w:styleId="Hyperlink">
     <w:name w:val="Hyperlink"/>
     <w:basedOn w:val="CaptionChar"/>
-    <w:rPr>
-      <w:color w:val="4F81BD" w:themeColor="accent1"/>
+    <w:rsid w:val="0053563F"/>
+    <w:rPr>
+      <w:color w:val="4F6CBD"/>
     </w:rPr>
   </w:style>
   <w:style w:type="character" w:customStyle="1" w:styleId="HeaderChar">
@@ -1211,7 +1221,10 @@
     <w:basedOn w:val="DefaultParagraphFont"/>
     <w:link w:val="Footer"/>
     <w:qFormat/>
-    <w:rsid w:val="00CB1F69"/>
+    <w:rsid w:val="009F615C"/>
+    <w:rPr>
+      <w:color w:val="000000" w:themeColor="text1"/>
+    </w:rPr>
   </w:style>
   <w:style w:type="character" w:styleId="UnresolvedMention">
     <w:name w:val="Unresolved Mention"/>
@@ -1482,7 +1495,7 @@
     <w:basedOn w:val="Normal"/>
     <w:link w:val="FooterChar"/>
     <w:unhideWhenUsed/>
-    <w:rsid w:val="00CB1F69"/>
+    <w:rsid w:val="009F615C"/>
     <w:pPr>
       <w:tabs>
         <w:tab w:val="center" w:pos="4680"/>
@@ -1490,79 +1503,118 @@
       </w:tabs>
       <w:spacing w:after="0"/>
     </w:pPr>
+    <w:rPr>
+      <w:color w:val="000000" w:themeColor="text1"/>
+    </w:rPr>
   </w:style>
   <w:style w:type="paragraph" w:customStyle="1" w:styleId="Heading9Grey">
     <w:name w:val="Heading9Grey"/>
     <w:basedOn w:val="Heading9"/>
     <w:qFormat/>
+    <w:rsid w:val="003E0E40"/>
     <w:pPr>
       <w:shd w:val="clear" w:color="auto" w:fill="DDDDDD"/>
       <w:spacing w:before="0" w:after="200"/>
     </w:pPr>
+    <w:rPr>
+      <w:color w:val="3C6391"/>
+    </w:rPr>
   </w:style>
   <w:style w:type="paragraph" w:customStyle="1" w:styleId="Heading1Grey">
     <w:name w:val="Heading1Grey"/>
     <w:basedOn w:val="Heading1"/>
     <w:qFormat/>
+    <w:rsid w:val="003E0E40"/>
     <w:pPr>
       <w:shd w:val="clear" w:color="auto" w:fill="DDDDDD"/>
     </w:pPr>
+    <w:rPr>
+      <w:color w:val="3C6391"/>
+    </w:rPr>
   </w:style>
   <w:style w:type="paragraph" w:customStyle="1" w:styleId="Heading2Grey">
     <w:name w:val="Heading2Grey"/>
     <w:basedOn w:val="Heading2"/>
     <w:qFormat/>
+    <w:rsid w:val="003E0E40"/>
     <w:pPr>
       <w:shd w:val="clear" w:color="auto" w:fill="DDDDDD"/>
     </w:pPr>
+    <w:rPr>
+      <w:color w:val="3C6391"/>
+    </w:rPr>
   </w:style>
   <w:style w:type="paragraph" w:customStyle="1" w:styleId="Heading3Grey">
     <w:name w:val="Heading3Grey"/>
     <w:basedOn w:val="Heading3"/>
     <w:qFormat/>
+    <w:rsid w:val="003E0E40"/>
     <w:pPr>
       <w:shd w:val="clear" w:color="auto" w:fill="DDDDDD"/>
     </w:pPr>
+    <w:rPr>
+      <w:color w:val="3C6391"/>
+    </w:rPr>
   </w:style>
   <w:style w:type="paragraph" w:customStyle="1" w:styleId="Heading4Grey">
     <w:name w:val="Heading4Grey"/>
     <w:basedOn w:val="Heading4"/>
     <w:qFormat/>
+    <w:rsid w:val="003E0E40"/>
     <w:pPr>
       <w:shd w:val="clear" w:color="auto" w:fill="DDDDDD"/>
     </w:pPr>
+    <w:rPr>
+      <w:color w:val="3C6391"/>
+    </w:rPr>
   </w:style>
   <w:style w:type="paragraph" w:customStyle="1" w:styleId="Heading5Grey">
     <w:name w:val="Heading5Grey"/>
     <w:basedOn w:val="Heading5"/>
     <w:qFormat/>
+    <w:rsid w:val="003E0E40"/>
     <w:pPr>
       <w:shd w:val="clear" w:color="auto" w:fill="DDDDDD"/>
     </w:pPr>
+    <w:rPr>
+      <w:color w:val="3C6391"/>
+    </w:rPr>
   </w:style>
   <w:style w:type="paragraph" w:customStyle="1" w:styleId="Heading6Grey">
     <w:name w:val="Heading6Grey"/>
     <w:basedOn w:val="Heading6"/>
     <w:qFormat/>
+    <w:rsid w:val="003E0E40"/>
     <w:pPr>
       <w:shd w:val="clear" w:color="auto" w:fill="DDDDDD"/>
     </w:pPr>
+    <w:rPr>
+      <w:color w:val="3C6391"/>
+    </w:rPr>
   </w:style>
   <w:style w:type="paragraph" w:customStyle="1" w:styleId="Heading7Grey">
     <w:name w:val="Heading7Grey"/>
     <w:basedOn w:val="Heading7"/>
     <w:qFormat/>
+    <w:rsid w:val="003E0E40"/>
     <w:pPr>
       <w:shd w:val="clear" w:color="auto" w:fill="DDDDDD"/>
     </w:pPr>
+    <w:rPr>
+      <w:color w:val="3C6391"/>
+    </w:rPr>
   </w:style>
   <w:style w:type="paragraph" w:customStyle="1" w:styleId="Heading8Grey">
     <w:name w:val="Heading8Grey"/>
     <w:basedOn w:val="Heading8"/>
     <w:qFormat/>
+    <w:rsid w:val="003E0E40"/>
     <w:pPr>
       <w:shd w:val="clear" w:color="auto" w:fill="DDDDDD"/>
     </w:pPr>
+    <w:rPr>
+      <w:color w:val="3C6391"/>
+    </w:rPr>
   </w:style>
   <w:style w:type="paragraph" w:customStyle="1" w:styleId="NoteExampleGrey">
     <w:name w:val="NoteExampleGrey"/>
@@ -1609,6 +1661,17 @@
     <w:tcPr>
       <w:shd w:val="clear" w:color="auto" w:fill="D9D9D9" w:themeFill="background1" w:themeFillShade="D9"/>
     </w:tcPr>
+  </w:style>
+  <w:style w:type="character" w:styleId="FollowedHyperlink">
+    <w:name w:val="FollowedHyperlink"/>
+    <w:basedOn w:val="DefaultParagraphFont"/>
+    <w:semiHidden/>
+    <w:unhideWhenUsed/>
+    <w:rsid w:val="0053563F"/>
+    <w:rPr>
+      <w:color w:val="800080" w:themeColor="followedHyperlink"/>
+      <w:u w:val="single"/>
+    </w:rPr>
   </w:style>
 </w:styles>
 </file>
@@ -1929,4 +1992,16 @@
   </a:objectDefaults>
   <a:extraClrSchemeLst/>
 </a:theme>
+</file>
+
+<file path=customXml/item1.xml><?xml version="1.0" encoding="utf-8"?>
+<b:Sources xmlns:b="http://schemas.openxmlformats.org/officeDocument/2006/bibliography" xmlns="http://schemas.openxmlformats.org/officeDocument/2006/bibliography" SelectedStyle="/APASixthEditionOfficeOnline.xsl" StyleName="APA" Version="6"/>
+</file>
+
+<file path=customXml/itemProps1.xml><?xml version="1.0" encoding="utf-8"?>
+<ds:datastoreItem xmlns:ds="http://schemas.openxmlformats.org/officeDocument/2006/customXml" ds:itemID="{6B453757-1644-AD4D-AA9C-C2B3D6095D41}">
+  <ds:schemaRefs>
+    <ds:schemaRef ds:uri="http://schemas.openxmlformats.org/officeDocument/2006/bibliography"/>
+  </ds:schemaRefs>
+</ds:datastoreItem>
 </file>
</xml_diff>

<commit_message>
Update colors in docx reference template (#436)
For WCAG 2.1 Level AA standards
</commit_message>
<xml_diff>
--- a/bakery-src/scripts/gdoc/custom-reference-es.docx
+++ b/bakery-src/scripts/gdoc/custom-reference-es.docx
@@ -1,6 +1,6 @@
 
 <file path=word/document.xml><?xml version="1.0" encoding="utf-8"?>
-<w:document xmlns:wpc="http://schemas.microsoft.com/office/word/2010/wordprocessingCanvas" xmlns:cx="http://schemas.microsoft.com/office/drawing/2014/chartex" xmlns:cx1="http://schemas.microsoft.com/office/drawing/2015/9/8/chartex" xmlns:cx2="http://schemas.microsoft.com/office/drawing/2015/10/21/chartex" xmlns:cx3="http://schemas.microsoft.com/office/drawing/2016/5/9/chartex" xmlns:cx4="http://schemas.microsoft.com/office/drawing/2016/5/10/chartex" xmlns:cx5="http://schemas.microsoft.com/office/drawing/2016/5/11/chartex" xmlns:cx6="http://schemas.microsoft.com/office/drawing/2016/5/12/chartex" xmlns:cx7="http://schemas.microsoft.com/office/drawing/2016/5/13/chartex" xmlns:cx8="http://schemas.microsoft.com/office/drawing/2016/5/14/chartex" xmlns:mc="http://schemas.openxmlformats.org/markup-compatibility/2006" xmlns:aink="http://schemas.microsoft.com/office/drawing/2016/ink" xmlns:am3d="http://schemas.microsoft.com/office/drawing/2017/model3d" xmlns:o="urn:schemas-microsoft-com:office:office" xmlns:oel="http://schemas.microsoft.com/office/2019/extlst" xmlns:r="http://schemas.openxmlformats.org/officeDocument/2006/relationships" xmlns:m="http://schemas.openxmlformats.org/officeDocument/2006/math" xmlns:v="urn:schemas-microsoft-com:vml" xmlns:wp14="http://schemas.microsoft.com/office/word/2010/wordprocessingDrawing" xmlns:wp="http://schemas.openxmlformats.org/drawingml/2006/wordprocessingDrawing" xmlns:w10="urn:schemas-microsoft-com:office:word" xmlns:w="http://schemas.openxmlformats.org/wordprocessingml/2006/main" xmlns:w14="http://schemas.microsoft.com/office/word/2010/wordml" xmlns:w15="http://schemas.microsoft.com/office/word/2012/wordml" xmlns:w16cex="http://schemas.microsoft.com/office/word/2018/wordml/cex" xmlns:w16cid="http://schemas.microsoft.com/office/word/2016/wordml/cid" xmlns:w16="http://schemas.microsoft.com/office/word/2018/wordml" xmlns:w16sdtdh="http://schemas.microsoft.com/office/word/2020/wordml/sdtdatahash" xmlns:w16se="http://schemas.microsoft.com/office/word/2015/wordml/symex" xmlns:wpg="http://schemas.microsoft.com/office/word/2010/wordprocessingGroup" xmlns:wpi="http://schemas.microsoft.com/office/word/2010/wordprocessingInk" xmlns:wne="http://schemas.microsoft.com/office/word/2006/wordml" xmlns:wps="http://schemas.microsoft.com/office/word/2010/wordprocessingShape" mc:Ignorable="w14 w15 w16se w16cid w16 w16cex w16sdtdh wp14">
+<w:document xmlns:wpc="http://schemas.microsoft.com/office/word/2010/wordprocessingCanvas" xmlns:cx="http://schemas.microsoft.com/office/drawing/2014/chartex" xmlns:cx1="http://schemas.microsoft.com/office/drawing/2015/9/8/chartex" xmlns:cx2="http://schemas.microsoft.com/office/drawing/2015/10/21/chartex" xmlns:cx3="http://schemas.microsoft.com/office/drawing/2016/5/9/chartex" xmlns:cx4="http://schemas.microsoft.com/office/drawing/2016/5/10/chartex" xmlns:cx5="http://schemas.microsoft.com/office/drawing/2016/5/11/chartex" xmlns:cx6="http://schemas.microsoft.com/office/drawing/2016/5/12/chartex" xmlns:cx7="http://schemas.microsoft.com/office/drawing/2016/5/13/chartex" xmlns:cx8="http://schemas.microsoft.com/office/drawing/2016/5/14/chartex" xmlns:mc="http://schemas.openxmlformats.org/markup-compatibility/2006" xmlns:aink="http://schemas.microsoft.com/office/drawing/2016/ink" xmlns:am3d="http://schemas.microsoft.com/office/drawing/2017/model3d" xmlns:o="urn:schemas-microsoft-com:office:office" xmlns:oel="http://schemas.microsoft.com/office/2019/extlst" xmlns:r="http://schemas.openxmlformats.org/officeDocument/2006/relationships" xmlns:m="http://schemas.openxmlformats.org/officeDocument/2006/math" xmlns:v="urn:schemas-microsoft-com:vml" xmlns:wp14="http://schemas.microsoft.com/office/word/2010/wordprocessingDrawing" xmlns:wp="http://schemas.openxmlformats.org/drawingml/2006/wordprocessingDrawing" xmlns:w10="urn:schemas-microsoft-com:office:word" xmlns:w="http://schemas.openxmlformats.org/wordprocessingml/2006/main" xmlns:w14="http://schemas.microsoft.com/office/word/2010/wordml" xmlns:w15="http://schemas.microsoft.com/office/word/2012/wordml" xmlns:w16cex="http://schemas.microsoft.com/office/word/2018/wordml/cex" xmlns:w16cid="http://schemas.microsoft.com/office/word/2016/wordml/cid" xmlns:w16="http://schemas.microsoft.com/office/word/2018/wordml" xmlns:w16du="http://schemas.microsoft.com/office/word/2023/wordml/word16du" xmlns:w16sdtdh="http://schemas.microsoft.com/office/word/2020/wordml/sdtdatahash" xmlns:w16sdtfl="http://schemas.microsoft.com/office/word/2024/wordml/sdtformatlock" xmlns:w16se="http://schemas.microsoft.com/office/word/2015/wordml/symex" xmlns:wpg="http://schemas.microsoft.com/office/word/2010/wordprocessingGroup" xmlns:wpi="http://schemas.microsoft.com/office/word/2010/wordprocessingInk" xmlns:wne="http://schemas.microsoft.com/office/word/2006/wordml" xmlns:wps="http://schemas.microsoft.com/office/word/2010/wordprocessingShape" mc:Ignorable="w14 w15 w16se w16cid w16 w16cex w16sdtdh w16sdtfl w16du wp14">
   <w:body>
     <w:p>
       <w:pPr>
@@ -167,7 +167,7 @@
       <w:r>
         <w:t xml:space="preserve">    </w:t>
       </w:r>
-      <w:hyperlink r:id="rId6">
+      <w:hyperlink r:id="rId7">
         <w:r>
           <w:rPr>
             <w:rStyle w:val="Hyperlink"/>
@@ -484,7 +484,7 @@
       <w:bookmarkEnd w:id="17"/>
     </w:p>
     <w:sectPr>
-      <w:footerReference w:type="default" r:id="rId7"/>
+      <w:footerReference w:type="default" r:id="rId8"/>
       <w:pgSz w:w="12240" w:h="15840"/>
       <w:pgMar w:top="1440" w:right="1440" w:bottom="1440" w:left="1440" w:header="0" w:footer="720" w:gutter="0"/>
       <w:cols w:space="720"/>
@@ -496,7 +496,7 @@
 </file>
 
 <file path=word/endnotes.xml><?xml version="1.0" encoding="utf-8"?>
-<w:endnotes xmlns:wpc="http://schemas.microsoft.com/office/word/2010/wordprocessingCanvas" xmlns:cx="http://schemas.microsoft.com/office/drawing/2014/chartex" xmlns:cx1="http://schemas.microsoft.com/office/drawing/2015/9/8/chartex" xmlns:cx2="http://schemas.microsoft.com/office/drawing/2015/10/21/chartex" xmlns:cx3="http://schemas.microsoft.com/office/drawing/2016/5/9/chartex" xmlns:cx4="http://schemas.microsoft.com/office/drawing/2016/5/10/chartex" xmlns:cx5="http://schemas.microsoft.com/office/drawing/2016/5/11/chartex" xmlns:cx6="http://schemas.microsoft.com/office/drawing/2016/5/12/chartex" xmlns:cx7="http://schemas.microsoft.com/office/drawing/2016/5/13/chartex" xmlns:cx8="http://schemas.microsoft.com/office/drawing/2016/5/14/chartex" xmlns:mc="http://schemas.openxmlformats.org/markup-compatibility/2006" xmlns:aink="http://schemas.microsoft.com/office/drawing/2016/ink" xmlns:am3d="http://schemas.microsoft.com/office/drawing/2017/model3d" xmlns:o="urn:schemas-microsoft-com:office:office" xmlns:oel="http://schemas.microsoft.com/office/2019/extlst" xmlns:r="http://schemas.openxmlformats.org/officeDocument/2006/relationships" xmlns:m="http://schemas.openxmlformats.org/officeDocument/2006/math" xmlns:v="urn:schemas-microsoft-com:vml" xmlns:wp14="http://schemas.microsoft.com/office/word/2010/wordprocessingDrawing" xmlns:wp="http://schemas.openxmlformats.org/drawingml/2006/wordprocessingDrawing" xmlns:w10="urn:schemas-microsoft-com:office:word" xmlns:w="http://schemas.openxmlformats.org/wordprocessingml/2006/main" xmlns:w14="http://schemas.microsoft.com/office/word/2010/wordml" xmlns:w15="http://schemas.microsoft.com/office/word/2012/wordml" xmlns:w16cex="http://schemas.microsoft.com/office/word/2018/wordml/cex" xmlns:w16cid="http://schemas.microsoft.com/office/word/2016/wordml/cid" xmlns:w16="http://schemas.microsoft.com/office/word/2018/wordml" xmlns:w16sdtdh="http://schemas.microsoft.com/office/word/2020/wordml/sdtdatahash" xmlns:w16se="http://schemas.microsoft.com/office/word/2015/wordml/symex" xmlns:wpg="http://schemas.microsoft.com/office/word/2010/wordprocessingGroup" xmlns:wpi="http://schemas.microsoft.com/office/word/2010/wordprocessingInk" xmlns:wne="http://schemas.microsoft.com/office/word/2006/wordml" xmlns:wps="http://schemas.microsoft.com/office/word/2010/wordprocessingShape" mc:Ignorable="w14 w15 w16se w16cid w16 w16cex w16sdtdh wp14">
+<w:endnotes xmlns:wpc="http://schemas.microsoft.com/office/word/2010/wordprocessingCanvas" xmlns:cx="http://schemas.microsoft.com/office/drawing/2014/chartex" xmlns:cx1="http://schemas.microsoft.com/office/drawing/2015/9/8/chartex" xmlns:cx2="http://schemas.microsoft.com/office/drawing/2015/10/21/chartex" xmlns:cx3="http://schemas.microsoft.com/office/drawing/2016/5/9/chartex" xmlns:cx4="http://schemas.microsoft.com/office/drawing/2016/5/10/chartex" xmlns:cx5="http://schemas.microsoft.com/office/drawing/2016/5/11/chartex" xmlns:cx6="http://schemas.microsoft.com/office/drawing/2016/5/12/chartex" xmlns:cx7="http://schemas.microsoft.com/office/drawing/2016/5/13/chartex" xmlns:cx8="http://schemas.microsoft.com/office/drawing/2016/5/14/chartex" xmlns:mc="http://schemas.openxmlformats.org/markup-compatibility/2006" xmlns:aink="http://schemas.microsoft.com/office/drawing/2016/ink" xmlns:am3d="http://schemas.microsoft.com/office/drawing/2017/model3d" xmlns:o="urn:schemas-microsoft-com:office:office" xmlns:oel="http://schemas.microsoft.com/office/2019/extlst" xmlns:r="http://schemas.openxmlformats.org/officeDocument/2006/relationships" xmlns:m="http://schemas.openxmlformats.org/officeDocument/2006/math" xmlns:v="urn:schemas-microsoft-com:vml" xmlns:wp14="http://schemas.microsoft.com/office/word/2010/wordprocessingDrawing" xmlns:wp="http://schemas.openxmlformats.org/drawingml/2006/wordprocessingDrawing" xmlns:w10="urn:schemas-microsoft-com:office:word" xmlns:w="http://schemas.openxmlformats.org/wordprocessingml/2006/main" xmlns:w14="http://schemas.microsoft.com/office/word/2010/wordml" xmlns:w15="http://schemas.microsoft.com/office/word/2012/wordml" xmlns:w16cex="http://schemas.microsoft.com/office/word/2018/wordml/cex" xmlns:w16cid="http://schemas.microsoft.com/office/word/2016/wordml/cid" xmlns:w16="http://schemas.microsoft.com/office/word/2018/wordml" xmlns:w16du="http://schemas.microsoft.com/office/word/2023/wordml/word16du" xmlns:w16sdtdh="http://schemas.microsoft.com/office/word/2020/wordml/sdtdatahash" xmlns:w16sdtfl="http://schemas.microsoft.com/office/word/2024/wordml/sdtformatlock" xmlns:w16se="http://schemas.microsoft.com/office/word/2015/wordml/symex" xmlns:wpg="http://schemas.microsoft.com/office/word/2010/wordprocessingGroup" xmlns:wpi="http://schemas.microsoft.com/office/word/2010/wordprocessingInk" xmlns:wne="http://schemas.microsoft.com/office/word/2006/wordml" xmlns:wps="http://schemas.microsoft.com/office/word/2010/wordprocessingShape" mc:Ignorable="w14 w15 w16se w16cid w16 w16cex w16sdtdh w16sdtfl w16du wp14">
   <w:endnote w:type="separator" w:id="-1">
     <w:p>
       <w:pPr>
@@ -521,7 +521,7 @@
 </file>
 
 <file path=word/footer1.xml><?xml version="1.0" encoding="utf-8"?>
-<w:ftr xmlns:wpc="http://schemas.microsoft.com/office/word/2010/wordprocessingCanvas" xmlns:cx="http://schemas.microsoft.com/office/drawing/2014/chartex" xmlns:cx1="http://schemas.microsoft.com/office/drawing/2015/9/8/chartex" xmlns:cx2="http://schemas.microsoft.com/office/drawing/2015/10/21/chartex" xmlns:cx3="http://schemas.microsoft.com/office/drawing/2016/5/9/chartex" xmlns:cx4="http://schemas.microsoft.com/office/drawing/2016/5/10/chartex" xmlns:cx5="http://schemas.microsoft.com/office/drawing/2016/5/11/chartex" xmlns:cx6="http://schemas.microsoft.com/office/drawing/2016/5/12/chartex" xmlns:cx7="http://schemas.microsoft.com/office/drawing/2016/5/13/chartex" xmlns:cx8="http://schemas.microsoft.com/office/drawing/2016/5/14/chartex" xmlns:mc="http://schemas.openxmlformats.org/markup-compatibility/2006" xmlns:aink="http://schemas.microsoft.com/office/drawing/2016/ink" xmlns:am3d="http://schemas.microsoft.com/office/drawing/2017/model3d" xmlns:o="urn:schemas-microsoft-com:office:office" xmlns:oel="http://schemas.microsoft.com/office/2019/extlst" xmlns:r="http://schemas.openxmlformats.org/officeDocument/2006/relationships" xmlns:m="http://schemas.openxmlformats.org/officeDocument/2006/math" xmlns:v="urn:schemas-microsoft-com:vml" xmlns:wp14="http://schemas.microsoft.com/office/word/2010/wordprocessingDrawing" xmlns:wp="http://schemas.openxmlformats.org/drawingml/2006/wordprocessingDrawing" xmlns:w10="urn:schemas-microsoft-com:office:word" xmlns:w="http://schemas.openxmlformats.org/wordprocessingml/2006/main" xmlns:w14="http://schemas.microsoft.com/office/word/2010/wordml" xmlns:w15="http://schemas.microsoft.com/office/word/2012/wordml" xmlns:w16cex="http://schemas.microsoft.com/office/word/2018/wordml/cex" xmlns:w16cid="http://schemas.microsoft.com/office/word/2016/wordml/cid" xmlns:w16="http://schemas.microsoft.com/office/word/2018/wordml" xmlns:w16sdtdh="http://schemas.microsoft.com/office/word/2020/wordml/sdtdatahash" xmlns:w16se="http://schemas.microsoft.com/office/word/2015/wordml/symex" xmlns:wpg="http://schemas.microsoft.com/office/word/2010/wordprocessingGroup" xmlns:wpi="http://schemas.microsoft.com/office/word/2010/wordprocessingInk" xmlns:wne="http://schemas.microsoft.com/office/word/2006/wordml" xmlns:wps="http://schemas.microsoft.com/office/word/2010/wordprocessingShape" mc:Ignorable="w14 w15 w16se w16cid w16 w16cex w16sdtdh wp14">
+<w:ftr xmlns:wpc="http://schemas.microsoft.com/office/word/2010/wordprocessingCanvas" xmlns:cx="http://schemas.microsoft.com/office/drawing/2014/chartex" xmlns:cx1="http://schemas.microsoft.com/office/drawing/2015/9/8/chartex" xmlns:cx2="http://schemas.microsoft.com/office/drawing/2015/10/21/chartex" xmlns:cx3="http://schemas.microsoft.com/office/drawing/2016/5/9/chartex" xmlns:cx4="http://schemas.microsoft.com/office/drawing/2016/5/10/chartex" xmlns:cx5="http://schemas.microsoft.com/office/drawing/2016/5/11/chartex" xmlns:cx6="http://schemas.microsoft.com/office/drawing/2016/5/12/chartex" xmlns:cx7="http://schemas.microsoft.com/office/drawing/2016/5/13/chartex" xmlns:cx8="http://schemas.microsoft.com/office/drawing/2016/5/14/chartex" xmlns:mc="http://schemas.openxmlformats.org/markup-compatibility/2006" xmlns:aink="http://schemas.microsoft.com/office/drawing/2016/ink" xmlns:am3d="http://schemas.microsoft.com/office/drawing/2017/model3d" xmlns:o="urn:schemas-microsoft-com:office:office" xmlns:oel="http://schemas.microsoft.com/office/2019/extlst" xmlns:r="http://schemas.openxmlformats.org/officeDocument/2006/relationships" xmlns:m="http://schemas.openxmlformats.org/officeDocument/2006/math" xmlns:v="urn:schemas-microsoft-com:vml" xmlns:wp14="http://schemas.microsoft.com/office/word/2010/wordprocessingDrawing" xmlns:wp="http://schemas.openxmlformats.org/drawingml/2006/wordprocessingDrawing" xmlns:w10="urn:schemas-microsoft-com:office:word" xmlns:w="http://schemas.openxmlformats.org/wordprocessingml/2006/main" xmlns:w14="http://schemas.microsoft.com/office/word/2010/wordml" xmlns:w15="http://schemas.microsoft.com/office/word/2012/wordml" xmlns:w16cex="http://schemas.microsoft.com/office/word/2018/wordml/cex" xmlns:w16cid="http://schemas.microsoft.com/office/word/2016/wordml/cid" xmlns:w16="http://schemas.microsoft.com/office/word/2018/wordml" xmlns:w16du="http://schemas.microsoft.com/office/word/2023/wordml/word16du" xmlns:w16sdtdh="http://schemas.microsoft.com/office/word/2020/wordml/sdtdatahash" xmlns:w16sdtfl="http://schemas.microsoft.com/office/word/2024/wordml/sdtformatlock" xmlns:w16se="http://schemas.microsoft.com/office/word/2015/wordml/symex" xmlns:wpg="http://schemas.microsoft.com/office/word/2010/wordprocessingGroup" xmlns:wpi="http://schemas.microsoft.com/office/word/2010/wordprocessingInk" xmlns:wne="http://schemas.microsoft.com/office/word/2006/wordml" xmlns:wps="http://schemas.microsoft.com/office/word/2010/wordprocessingShape" mc:Ignorable="w14 w15 w16se w16cid w16 w16cex w16sdtdh w16sdtfl w16du wp14">
   <w:p>
     <w:pPr>
       <w:pStyle w:val="Footer"/>
@@ -556,7 +556,7 @@
 </file>
 
 <file path=word/footnotes.xml><?xml version="1.0" encoding="utf-8"?>
-<w:footnotes xmlns:wpc="http://schemas.microsoft.com/office/word/2010/wordprocessingCanvas" xmlns:cx="http://schemas.microsoft.com/office/drawing/2014/chartex" xmlns:cx1="http://schemas.microsoft.com/office/drawing/2015/9/8/chartex" xmlns:cx2="http://schemas.microsoft.com/office/drawing/2015/10/21/chartex" xmlns:cx3="http://schemas.microsoft.com/office/drawing/2016/5/9/chartex" xmlns:cx4="http://schemas.microsoft.com/office/drawing/2016/5/10/chartex" xmlns:cx5="http://schemas.microsoft.com/office/drawing/2016/5/11/chartex" xmlns:cx6="http://schemas.microsoft.com/office/drawing/2016/5/12/chartex" xmlns:cx7="http://schemas.microsoft.com/office/drawing/2016/5/13/chartex" xmlns:cx8="http://schemas.microsoft.com/office/drawing/2016/5/14/chartex" xmlns:mc="http://schemas.openxmlformats.org/markup-compatibility/2006" xmlns:aink="http://schemas.microsoft.com/office/drawing/2016/ink" xmlns:am3d="http://schemas.microsoft.com/office/drawing/2017/model3d" xmlns:o="urn:schemas-microsoft-com:office:office" xmlns:oel="http://schemas.microsoft.com/office/2019/extlst" xmlns:r="http://schemas.openxmlformats.org/officeDocument/2006/relationships" xmlns:m="http://schemas.openxmlformats.org/officeDocument/2006/math" xmlns:v="urn:schemas-microsoft-com:vml" xmlns:wp14="http://schemas.microsoft.com/office/word/2010/wordprocessingDrawing" xmlns:wp="http://schemas.openxmlformats.org/drawingml/2006/wordprocessingDrawing" xmlns:w10="urn:schemas-microsoft-com:office:word" xmlns:w="http://schemas.openxmlformats.org/wordprocessingml/2006/main" xmlns:w14="http://schemas.microsoft.com/office/word/2010/wordml" xmlns:w15="http://schemas.microsoft.com/office/word/2012/wordml" xmlns:w16cex="http://schemas.microsoft.com/office/word/2018/wordml/cex" xmlns:w16cid="http://schemas.microsoft.com/office/word/2016/wordml/cid" xmlns:w16="http://schemas.microsoft.com/office/word/2018/wordml" xmlns:w16sdtdh="http://schemas.microsoft.com/office/word/2020/wordml/sdtdatahash" xmlns:w16se="http://schemas.microsoft.com/office/word/2015/wordml/symex" xmlns:wpg="http://schemas.microsoft.com/office/word/2010/wordprocessingGroup" xmlns:wpi="http://schemas.microsoft.com/office/word/2010/wordprocessingInk" xmlns:wne="http://schemas.microsoft.com/office/word/2006/wordml" xmlns:wps="http://schemas.microsoft.com/office/word/2010/wordprocessingShape" mc:Ignorable="w14 w15 w16se w16cid w16 w16cex w16sdtdh wp14">
+<w:footnotes xmlns:wpc="http://schemas.microsoft.com/office/word/2010/wordprocessingCanvas" xmlns:cx="http://schemas.microsoft.com/office/drawing/2014/chartex" xmlns:cx1="http://schemas.microsoft.com/office/drawing/2015/9/8/chartex" xmlns:cx2="http://schemas.microsoft.com/office/drawing/2015/10/21/chartex" xmlns:cx3="http://schemas.microsoft.com/office/drawing/2016/5/9/chartex" xmlns:cx4="http://schemas.microsoft.com/office/drawing/2016/5/10/chartex" xmlns:cx5="http://schemas.microsoft.com/office/drawing/2016/5/11/chartex" xmlns:cx6="http://schemas.microsoft.com/office/drawing/2016/5/12/chartex" xmlns:cx7="http://schemas.microsoft.com/office/drawing/2016/5/13/chartex" xmlns:cx8="http://schemas.microsoft.com/office/drawing/2016/5/14/chartex" xmlns:mc="http://schemas.openxmlformats.org/markup-compatibility/2006" xmlns:aink="http://schemas.microsoft.com/office/drawing/2016/ink" xmlns:am3d="http://schemas.microsoft.com/office/drawing/2017/model3d" xmlns:o="urn:schemas-microsoft-com:office:office" xmlns:oel="http://schemas.microsoft.com/office/2019/extlst" xmlns:r="http://schemas.openxmlformats.org/officeDocument/2006/relationships" xmlns:m="http://schemas.openxmlformats.org/officeDocument/2006/math" xmlns:v="urn:schemas-microsoft-com:vml" xmlns:wp14="http://schemas.microsoft.com/office/word/2010/wordprocessingDrawing" xmlns:wp="http://schemas.openxmlformats.org/drawingml/2006/wordprocessingDrawing" xmlns:w10="urn:schemas-microsoft-com:office:word" xmlns:w="http://schemas.openxmlformats.org/wordprocessingml/2006/main" xmlns:w14="http://schemas.microsoft.com/office/word/2010/wordml" xmlns:w15="http://schemas.microsoft.com/office/word/2012/wordml" xmlns:w16cex="http://schemas.microsoft.com/office/word/2018/wordml/cex" xmlns:w16cid="http://schemas.microsoft.com/office/word/2016/wordml/cid" xmlns:w16="http://schemas.microsoft.com/office/word/2018/wordml" xmlns:w16du="http://schemas.microsoft.com/office/word/2023/wordml/word16du" xmlns:w16sdtdh="http://schemas.microsoft.com/office/word/2020/wordml/sdtdatahash" xmlns:w16sdtfl="http://schemas.microsoft.com/office/word/2024/wordml/sdtformatlock" xmlns:w16se="http://schemas.microsoft.com/office/word/2015/wordml/symex" xmlns:wpg="http://schemas.microsoft.com/office/word/2010/wordprocessingGroup" xmlns:wpi="http://schemas.microsoft.com/office/word/2010/wordprocessingInk" xmlns:wne="http://schemas.microsoft.com/office/word/2006/wordml" xmlns:wps="http://schemas.microsoft.com/office/word/2010/wordprocessingShape" mc:Ignorable="w14 w15 w16se w16cid w16 w16cex w16sdtdh w16sdtfl w16du wp14">
   <w:footnote w:type="separator" w:id="-1">
     <w:p>
       <w:pPr>
@@ -601,7 +601,7 @@
 </file>
 
 <file path=word/styles.xml><?xml version="1.0" encoding="utf-8"?>
-<w:styles xmlns:mc="http://schemas.openxmlformats.org/markup-compatibility/2006" xmlns:r="http://schemas.openxmlformats.org/officeDocument/2006/relationships" xmlns:w="http://schemas.openxmlformats.org/wordprocessingml/2006/main" xmlns:w14="http://schemas.microsoft.com/office/word/2010/wordml" xmlns:w15="http://schemas.microsoft.com/office/word/2012/wordml" xmlns:w16cex="http://schemas.microsoft.com/office/word/2018/wordml/cex" xmlns:w16cid="http://schemas.microsoft.com/office/word/2016/wordml/cid" xmlns:w16="http://schemas.microsoft.com/office/word/2018/wordml" xmlns:w16sdtdh="http://schemas.microsoft.com/office/word/2020/wordml/sdtdatahash" xmlns:w16se="http://schemas.microsoft.com/office/word/2015/wordml/symex" mc:Ignorable="w14 w15 w16se w16cid w16 w16cex w16sdtdh">
+<w:styles xmlns:mc="http://schemas.openxmlformats.org/markup-compatibility/2006" xmlns:r="http://schemas.openxmlformats.org/officeDocument/2006/relationships" xmlns:w="http://schemas.openxmlformats.org/wordprocessingml/2006/main" xmlns:w14="http://schemas.microsoft.com/office/word/2010/wordml" xmlns:w15="http://schemas.microsoft.com/office/word/2012/wordml" xmlns:w16cex="http://schemas.microsoft.com/office/word/2018/wordml/cex" xmlns:w16cid="http://schemas.microsoft.com/office/word/2016/wordml/cid" xmlns:w16="http://schemas.microsoft.com/office/word/2018/wordml" xmlns:w16du="http://schemas.microsoft.com/office/word/2023/wordml/word16du" xmlns:w16sdtdh="http://schemas.microsoft.com/office/word/2020/wordml/sdtdatahash" xmlns:w16sdtfl="http://schemas.microsoft.com/office/word/2024/wordml/sdtformatlock" xmlns:w16se="http://schemas.microsoft.com/office/word/2015/wordml/symex" mc:Ignorable="w14 w15 w16se w16cid w16 w16cex w16sdtdh w16sdtfl w16du">
   <w:docDefaults>
     <w:rPrDefault>
       <w:rPr>
@@ -968,6 +968,7 @@
     <w:next w:val="BodyText"/>
     <w:uiPriority w:val="9"/>
     <w:qFormat/>
+    <w:rsid w:val="00C454E3"/>
     <w:pPr>
       <w:keepNext/>
       <w:keepLines/>
@@ -978,7 +979,7 @@
       <w:rFonts w:asciiTheme="majorHAnsi" w:eastAsiaTheme="majorEastAsia" w:hAnsiTheme="majorHAnsi" w:cstheme="majorBidi"/>
       <w:b/>
       <w:bCs/>
-      <w:color w:val="4F81BD" w:themeColor="accent1"/>
+      <w:color w:val="4876AD"/>
       <w:sz w:val="32"/>
       <w:szCs w:val="32"/>
     </w:rPr>
@@ -990,6 +991,7 @@
     <w:uiPriority w:val="9"/>
     <w:unhideWhenUsed/>
     <w:qFormat/>
+    <w:rsid w:val="00C454E3"/>
     <w:pPr>
       <w:keepNext/>
       <w:keepLines/>
@@ -1000,7 +1002,7 @@
       <w:rFonts w:asciiTheme="majorHAnsi" w:eastAsiaTheme="majorEastAsia" w:hAnsiTheme="majorHAnsi" w:cstheme="majorBidi"/>
       <w:b/>
       <w:bCs/>
-      <w:color w:val="4F81BD" w:themeColor="accent1"/>
+      <w:color w:val="4876AD"/>
       <w:sz w:val="28"/>
       <w:szCs w:val="28"/>
     </w:rPr>
@@ -1012,6 +1014,7 @@
     <w:uiPriority w:val="9"/>
     <w:unhideWhenUsed/>
     <w:qFormat/>
+    <w:rsid w:val="00C454E3"/>
     <w:pPr>
       <w:keepNext/>
       <w:keepLines/>
@@ -1022,7 +1025,7 @@
       <w:rFonts w:asciiTheme="majorHAnsi" w:eastAsiaTheme="majorEastAsia" w:hAnsiTheme="majorHAnsi" w:cstheme="majorBidi"/>
       <w:b/>
       <w:bCs/>
-      <w:color w:val="4F81BD" w:themeColor="accent1"/>
+      <w:color w:val="4876AD"/>
     </w:rPr>
   </w:style>
   <w:style w:type="paragraph" w:styleId="Heading4">
@@ -1032,6 +1035,7 @@
     <w:uiPriority w:val="9"/>
     <w:unhideWhenUsed/>
     <w:qFormat/>
+    <w:rsid w:val="00C454E3"/>
     <w:pPr>
       <w:keepNext/>
       <w:keepLines/>
@@ -1042,7 +1046,7 @@
       <w:rFonts w:asciiTheme="majorHAnsi" w:eastAsiaTheme="majorEastAsia" w:hAnsiTheme="majorHAnsi" w:cstheme="majorBidi"/>
       <w:bCs/>
       <w:i/>
-      <w:color w:val="4F81BD" w:themeColor="accent1"/>
+      <w:color w:val="4876AD"/>
     </w:rPr>
   </w:style>
   <w:style w:type="paragraph" w:styleId="Heading5">
@@ -1052,6 +1056,7 @@
     <w:uiPriority w:val="9"/>
     <w:unhideWhenUsed/>
     <w:qFormat/>
+    <w:rsid w:val="00C454E3"/>
     <w:pPr>
       <w:keepNext/>
       <w:keepLines/>
@@ -1061,7 +1066,7 @@
     <w:rPr>
       <w:rFonts w:asciiTheme="majorHAnsi" w:eastAsiaTheme="majorEastAsia" w:hAnsiTheme="majorHAnsi" w:cstheme="majorBidi"/>
       <w:iCs/>
-      <w:color w:val="4F81BD" w:themeColor="accent1"/>
+      <w:color w:val="4876AD"/>
     </w:rPr>
   </w:style>
   <w:style w:type="paragraph" w:styleId="Heading6">
@@ -1071,6 +1076,7 @@
     <w:uiPriority w:val="9"/>
     <w:unhideWhenUsed/>
     <w:qFormat/>
+    <w:rsid w:val="00C454E3"/>
     <w:pPr>
       <w:keepNext/>
       <w:keepLines/>
@@ -1079,7 +1085,7 @@
     </w:pPr>
     <w:rPr>
       <w:rFonts w:asciiTheme="majorHAnsi" w:eastAsiaTheme="majorEastAsia" w:hAnsiTheme="majorHAnsi" w:cstheme="majorBidi"/>
-      <w:color w:val="4F81BD" w:themeColor="accent1"/>
+      <w:color w:val="4876AD"/>
     </w:rPr>
   </w:style>
   <w:style w:type="paragraph" w:styleId="Heading7">
@@ -1089,6 +1095,7 @@
     <w:uiPriority w:val="9"/>
     <w:unhideWhenUsed/>
     <w:qFormat/>
+    <w:rsid w:val="00C454E3"/>
     <w:pPr>
       <w:keepNext/>
       <w:keepLines/>
@@ -1097,7 +1104,7 @@
     </w:pPr>
     <w:rPr>
       <w:rFonts w:asciiTheme="majorHAnsi" w:eastAsiaTheme="majorEastAsia" w:hAnsiTheme="majorHAnsi" w:cstheme="majorBidi"/>
-      <w:color w:val="4F81BD" w:themeColor="accent1"/>
+      <w:color w:val="4876AD"/>
     </w:rPr>
   </w:style>
   <w:style w:type="paragraph" w:styleId="Heading8">
@@ -1107,6 +1114,7 @@
     <w:uiPriority w:val="9"/>
     <w:unhideWhenUsed/>
     <w:qFormat/>
+    <w:rsid w:val="00C454E3"/>
     <w:pPr>
       <w:keepNext/>
       <w:keepLines/>
@@ -1115,7 +1123,7 @@
     </w:pPr>
     <w:rPr>
       <w:rFonts w:asciiTheme="majorHAnsi" w:eastAsiaTheme="majorEastAsia" w:hAnsiTheme="majorHAnsi" w:cstheme="majorBidi"/>
-      <w:color w:val="4F81BD" w:themeColor="accent1"/>
+      <w:color w:val="4876AD"/>
     </w:rPr>
   </w:style>
   <w:style w:type="paragraph" w:styleId="Heading9">
@@ -1125,6 +1133,7 @@
     <w:uiPriority w:val="9"/>
     <w:unhideWhenUsed/>
     <w:qFormat/>
+    <w:rsid w:val="00C454E3"/>
     <w:pPr>
       <w:keepNext/>
       <w:keepLines/>
@@ -1133,7 +1142,7 @@
     </w:pPr>
     <w:rPr>
       <w:rFonts w:asciiTheme="majorHAnsi" w:eastAsiaTheme="majorEastAsia" w:hAnsiTheme="majorHAnsi" w:cstheme="majorBidi"/>
-      <w:color w:val="4F81BD" w:themeColor="accent1"/>
+      <w:color w:val="4876AD"/>
     </w:rPr>
   </w:style>
   <w:style w:type="character" w:default="1" w:styleId="DefaultParagraphFont">
@@ -1195,8 +1204,9 @@
   <w:style w:type="character" w:styleId="Hyperlink">
     <w:name w:val="Hyperlink"/>
     <w:basedOn w:val="CaptionChar"/>
-    <w:rPr>
-      <w:color w:val="4F81BD" w:themeColor="accent1"/>
+    <w:rsid w:val="0053563F"/>
+    <w:rPr>
+      <w:color w:val="4F6CBD"/>
     </w:rPr>
   </w:style>
   <w:style w:type="character" w:customStyle="1" w:styleId="HeaderChar">
@@ -1211,7 +1221,10 @@
     <w:basedOn w:val="DefaultParagraphFont"/>
     <w:link w:val="Footer"/>
     <w:qFormat/>
-    <w:rsid w:val="00CB1F69"/>
+    <w:rsid w:val="009F615C"/>
+    <w:rPr>
+      <w:color w:val="000000" w:themeColor="text1"/>
+    </w:rPr>
   </w:style>
   <w:style w:type="character" w:styleId="UnresolvedMention">
     <w:name w:val="Unresolved Mention"/>
@@ -1482,7 +1495,7 @@
     <w:basedOn w:val="Normal"/>
     <w:link w:val="FooterChar"/>
     <w:unhideWhenUsed/>
-    <w:rsid w:val="00CB1F69"/>
+    <w:rsid w:val="009F615C"/>
     <w:pPr>
       <w:tabs>
         <w:tab w:val="center" w:pos="4680"/>
@@ -1490,79 +1503,118 @@
       </w:tabs>
       <w:spacing w:after="0"/>
     </w:pPr>
+    <w:rPr>
+      <w:color w:val="000000" w:themeColor="text1"/>
+    </w:rPr>
   </w:style>
   <w:style w:type="paragraph" w:customStyle="1" w:styleId="Heading9Grey">
     <w:name w:val="Heading9Grey"/>
     <w:basedOn w:val="Heading9"/>
     <w:qFormat/>
+    <w:rsid w:val="003E0E40"/>
     <w:pPr>
       <w:shd w:val="clear" w:color="auto" w:fill="DDDDDD"/>
       <w:spacing w:before="0" w:after="200"/>
     </w:pPr>
+    <w:rPr>
+      <w:color w:val="3C6391"/>
+    </w:rPr>
   </w:style>
   <w:style w:type="paragraph" w:customStyle="1" w:styleId="Heading1Grey">
     <w:name w:val="Heading1Grey"/>
     <w:basedOn w:val="Heading1"/>
     <w:qFormat/>
+    <w:rsid w:val="003E0E40"/>
     <w:pPr>
       <w:shd w:val="clear" w:color="auto" w:fill="DDDDDD"/>
     </w:pPr>
+    <w:rPr>
+      <w:color w:val="3C6391"/>
+    </w:rPr>
   </w:style>
   <w:style w:type="paragraph" w:customStyle="1" w:styleId="Heading2Grey">
     <w:name w:val="Heading2Grey"/>
     <w:basedOn w:val="Heading2"/>
     <w:qFormat/>
+    <w:rsid w:val="003E0E40"/>
     <w:pPr>
       <w:shd w:val="clear" w:color="auto" w:fill="DDDDDD"/>
     </w:pPr>
+    <w:rPr>
+      <w:color w:val="3C6391"/>
+    </w:rPr>
   </w:style>
   <w:style w:type="paragraph" w:customStyle="1" w:styleId="Heading3Grey">
     <w:name w:val="Heading3Grey"/>
     <w:basedOn w:val="Heading3"/>
     <w:qFormat/>
+    <w:rsid w:val="003E0E40"/>
     <w:pPr>
       <w:shd w:val="clear" w:color="auto" w:fill="DDDDDD"/>
     </w:pPr>
+    <w:rPr>
+      <w:color w:val="3C6391"/>
+    </w:rPr>
   </w:style>
   <w:style w:type="paragraph" w:customStyle="1" w:styleId="Heading4Grey">
     <w:name w:val="Heading4Grey"/>
     <w:basedOn w:val="Heading4"/>
     <w:qFormat/>
+    <w:rsid w:val="003E0E40"/>
     <w:pPr>
       <w:shd w:val="clear" w:color="auto" w:fill="DDDDDD"/>
     </w:pPr>
+    <w:rPr>
+      <w:color w:val="3C6391"/>
+    </w:rPr>
   </w:style>
   <w:style w:type="paragraph" w:customStyle="1" w:styleId="Heading5Grey">
     <w:name w:val="Heading5Grey"/>
     <w:basedOn w:val="Heading5"/>
     <w:qFormat/>
+    <w:rsid w:val="003E0E40"/>
     <w:pPr>
       <w:shd w:val="clear" w:color="auto" w:fill="DDDDDD"/>
     </w:pPr>
+    <w:rPr>
+      <w:color w:val="3C6391"/>
+    </w:rPr>
   </w:style>
   <w:style w:type="paragraph" w:customStyle="1" w:styleId="Heading6Grey">
     <w:name w:val="Heading6Grey"/>
     <w:basedOn w:val="Heading6"/>
     <w:qFormat/>
+    <w:rsid w:val="003E0E40"/>
     <w:pPr>
       <w:shd w:val="clear" w:color="auto" w:fill="DDDDDD"/>
     </w:pPr>
+    <w:rPr>
+      <w:color w:val="3C6391"/>
+    </w:rPr>
   </w:style>
   <w:style w:type="paragraph" w:customStyle="1" w:styleId="Heading7Grey">
     <w:name w:val="Heading7Grey"/>
     <w:basedOn w:val="Heading7"/>
     <w:qFormat/>
+    <w:rsid w:val="003E0E40"/>
     <w:pPr>
       <w:shd w:val="clear" w:color="auto" w:fill="DDDDDD"/>
     </w:pPr>
+    <w:rPr>
+      <w:color w:val="3C6391"/>
+    </w:rPr>
   </w:style>
   <w:style w:type="paragraph" w:customStyle="1" w:styleId="Heading8Grey">
     <w:name w:val="Heading8Grey"/>
     <w:basedOn w:val="Heading8"/>
     <w:qFormat/>
+    <w:rsid w:val="003E0E40"/>
     <w:pPr>
       <w:shd w:val="clear" w:color="auto" w:fill="DDDDDD"/>
     </w:pPr>
+    <w:rPr>
+      <w:color w:val="3C6391"/>
+    </w:rPr>
   </w:style>
   <w:style w:type="paragraph" w:customStyle="1" w:styleId="NoteExampleGrey">
     <w:name w:val="NoteExampleGrey"/>
@@ -1609,6 +1661,17 @@
     <w:tcPr>
       <w:shd w:val="clear" w:color="auto" w:fill="D9D9D9" w:themeFill="background1" w:themeFillShade="D9"/>
     </w:tcPr>
+  </w:style>
+  <w:style w:type="character" w:styleId="FollowedHyperlink">
+    <w:name w:val="FollowedHyperlink"/>
+    <w:basedOn w:val="DefaultParagraphFont"/>
+    <w:semiHidden/>
+    <w:unhideWhenUsed/>
+    <w:rsid w:val="0053563F"/>
+    <w:rPr>
+      <w:color w:val="800080" w:themeColor="followedHyperlink"/>
+      <w:u w:val="single"/>
+    </w:rPr>
   </w:style>
 </w:styles>
 </file>
@@ -1929,4 +1992,16 @@
   </a:objectDefaults>
   <a:extraClrSchemeLst/>
 </a:theme>
+</file>
+
+<file path=customXml/item1.xml><?xml version="1.0" encoding="utf-8"?>
+<b:Sources xmlns:b="http://schemas.openxmlformats.org/officeDocument/2006/bibliography" xmlns="http://schemas.openxmlformats.org/officeDocument/2006/bibliography" SelectedStyle="/APASixthEditionOfficeOnline.xsl" StyleName="APA" Version="6"/>
+</file>
+
+<file path=customXml/itemProps1.xml><?xml version="1.0" encoding="utf-8"?>
+<ds:datastoreItem xmlns:ds="http://schemas.openxmlformats.org/officeDocument/2006/customXml" ds:itemID="{6B453757-1644-AD4D-AA9C-C2B3D6095D41}">
+  <ds:schemaRefs>
+    <ds:schemaRef ds:uri="http://schemas.openxmlformats.org/officeDocument/2006/bibliography"/>
+  </ds:schemaRefs>
+</ds:datastoreItem>
 </file>
</xml_diff>